<commit_message>
updated doc for AT-231
</commit_message>
<xml_diff>
--- a/ParleyPro Autotests/Documents/AT_231_Document1.docx
+++ b/ParleyPro Autotests/Documents/AT_231_Document1.docx
@@ -1,52 +1,56 @@
 
 <file path=word/document.xml><?xml version="1.0" encoding="utf-8"?>
-<w:document xmlns:wpc="http://schemas.microsoft.com/office/word/2010/wordprocessingCanvas" xmlns:mc="http://schemas.openxmlformats.org/markup-compatibility/2006" xmlns:o="urn:schemas-microsoft-com:office:office" xmlns:r="http://schemas.openxmlformats.org/officeDocument/2006/relationships" xmlns:m="http://schemas.openxmlformats.org/officeDocument/2006/math" xmlns:v="urn:schemas-microsoft-com:vml" xmlns:wp14="http://schemas.microsoft.com/office/word/2010/wordprocessingDrawing" xmlns:wp="http://schemas.openxmlformats.org/drawingml/2006/wordprocessingDrawing" xmlns:w10="urn:schemas-microsoft-com:office:word" xmlns:w="http://schemas.openxmlformats.org/wordprocessingml/2006/main" xmlns:w14="http://schemas.microsoft.com/office/word/2010/wordml" xmlns:w15="http://schemas.microsoft.com/office/word/2012/wordml" xmlns:wpg="http://schemas.microsoft.com/office/word/2010/wordprocessingGroup" xmlns:wpi="http://schemas.microsoft.com/office/word/2010/wordprocessingInk" xmlns:wne="http://schemas.microsoft.com/office/word/2006/wordml" xmlns:wps="http://schemas.microsoft.com/office/word/2010/wordprocessingShape" xmlns:a="http://schemas.openxmlformats.org/drawingml/2006/main" xmlns:pic="http://schemas.openxmlformats.org/drawingml/2006/picture" xmlns:a14="http://schemas.microsoft.com/office/drawing/2010/main" mc:Ignorable="w14 w15 wp14">
+<w:document xmlns:wpc="http://schemas.microsoft.com/office/word/2010/wordprocessingCanvas" xmlns:cx="http://schemas.microsoft.com/office/drawing/2014/chartex" xmlns:cx1="http://schemas.microsoft.com/office/drawing/2015/9/8/chartex" xmlns:mc="http://schemas.openxmlformats.org/markup-compatibility/2006" xmlns:o="urn:schemas-microsoft-com:office:office" xmlns:r="http://schemas.openxmlformats.org/officeDocument/2006/relationships" xmlns:m="http://schemas.openxmlformats.org/officeDocument/2006/math" xmlns:v="urn:schemas-microsoft-com:vml" xmlns:wp14="http://schemas.microsoft.com/office/word/2010/wordprocessingDrawing" xmlns:wp="http://schemas.openxmlformats.org/drawingml/2006/wordprocessingDrawing" xmlns:w10="urn:schemas-microsoft-com:office:word" xmlns:w="http://schemas.openxmlformats.org/wordprocessingml/2006/main" xmlns:w14="http://schemas.microsoft.com/office/word/2010/wordml" xmlns:w15="http://schemas.microsoft.com/office/word/2012/wordml" xmlns:w16se="http://schemas.microsoft.com/office/word/2015/wordml/symex" xmlns:wpg="http://schemas.microsoft.com/office/word/2010/wordprocessingGroup" xmlns:wpi="http://schemas.microsoft.com/office/word/2010/wordprocessingInk" xmlns:wne="http://schemas.microsoft.com/office/word/2006/wordml" xmlns:wps="http://schemas.microsoft.com/office/word/2010/wordprocessingShape" mc:Ignorable="w14 w15 w16se wp14">
   <w:body>
-    <w:p xmlns:wp14="http://schemas.microsoft.com/office/word/2010/wordml" wp14:textId="555AE148">
-      <w:bookmarkStart w:name="_GoBack" w:id="0"/>
-      <w:bookmarkEnd w:id="0"/>
+    <w:p>
       <w:r>
-        <w:rPr/>
         <w:t>Test images disappearing.</w:t>
       </w:r>
     </w:p>
     <w:p>
-      <w:pPr>
-        <w:pStyle w:val="Normal"/>
-      </w:pPr>
-      <w:ins w:author="Eugene Uvin" w:date="2022-02-18T07:06:13.771Z" w:id="1563093858">
+      <w:ins w:id="0" w:author="Eugene Uvin" w:date="2022-02-18T07:06:00Z">
         <w:r>
-          <w:t>This text was added.</w:t>
+          <w:t xml:space="preserve">This text </w:t>
+        </w:r>
+        <w:proofErr w:type="gramStart"/>
+        <w:r>
+          <w:t>was added</w:t>
+        </w:r>
+        <w:proofErr w:type="gramEnd"/>
+        <w:r>
+          <w:t>.</w:t>
         </w:r>
       </w:ins>
     </w:p>
     <w:p>
       <w:pPr>
-        <w:pStyle w:val="Normal"/>
         <w:rPr>
-          <w:ins w:author="Eugene Uvin" w:date="2022-02-18T07:07:23.417Z" w:id="1697278614"/>
+          <w:ins w:id="1" w:author="Eugene Uvin" w:date="2022-02-18T07:07:00Z"/>
         </w:rPr>
       </w:pPr>
       <w:r>
+        <w:rPr>
+          <w:noProof/>
+        </w:rPr>
         <w:drawing>
-          <wp:inline wp14:editId="4758D059" wp14:anchorId="506A52F5">
+          <wp:inline distT="0" distB="0" distL="0" distR="0" wp14:anchorId="506A52F5" wp14:editId="4758D059">
             <wp:extent cx="1143000" cy="857250"/>
             <wp:effectExtent l="0" t="0" r="0" b="0"/>
-            <wp:docPr id="1981865416" name="" title=""/>
+            <wp:docPr id="1981865416" name="Рисунок 1981865416"/>
             <wp:cNvGraphicFramePr>
-              <a:graphicFrameLocks noChangeAspect="1"/>
+              <a:graphicFrameLocks xmlns:a="http://schemas.openxmlformats.org/drawingml/2006/main" noChangeAspect="1"/>
             </wp:cNvGraphicFramePr>
-            <a:graphic>
+            <a:graphic xmlns:a="http://schemas.openxmlformats.org/drawingml/2006/main">
               <a:graphicData uri="http://schemas.openxmlformats.org/drawingml/2006/picture">
-                <pic:pic>
+                <pic:pic xmlns:pic="http://schemas.openxmlformats.org/drawingml/2006/picture">
                   <pic:nvPicPr>
                     <pic:cNvPr id="0" name=""/>
                     <pic:cNvPicPr/>
                   </pic:nvPicPr>
                   <pic:blipFill>
-                    <a:blip r:embed="Rb409265d5dee4c6b">
-                      <a:extLst xmlns:a="http://schemas.openxmlformats.org/drawingml/2006/main">
-                        <a:ext xmlns:a="http://schemas.openxmlformats.org/drawingml/2006/main" uri="{28A0092B-C50C-407E-A947-70E740481C1C}">
+                    <a:blip r:embed="rId4">
+                      <a:extLst>
+                        <a:ext uri="{28A0092B-C50C-407E-A947-70E740481C1C}">
                           <a14:useLocalDpi xmlns:a14="http://schemas.microsoft.com/office/drawing/2010/main" val="0"/>
                         </a:ext>
                       </a:extLst>
@@ -56,7 +60,7 @@
                     </a:stretch>
                   </pic:blipFill>
                   <pic:spPr>
-                    <a:xfrm rot="0" flipH="0" flipV="0">
+                    <a:xfrm>
                       <a:off x="0" y="0"/>
                       <a:ext cx="1143000" cy="857250"/>
                     </a:xfrm>
@@ -72,57 +76,39 @@
       </w:r>
     </w:p>
     <w:p>
-      <w:pPr>
-        <w:pStyle w:val="Normal"/>
-      </w:pPr>
-      <w:ins w:author="Eugene Uvin" w:date="2022-02-18T07:07:31.077Z" w:id="1015846062">
+      <w:bookmarkStart w:id="2" w:name="_GoBack"/>
+      <w:ins w:id="3" w:author="Test User" w:date="2022-02-28T10:33:00Z">
         <w:r>
-          <w:drawing>
-            <wp:inline wp14:editId="43E57CCC" wp14:anchorId="52294E95">
-              <wp:extent cx="3429000" cy="4572000"/>
-              <wp:effectExtent l="0" t="0" r="0" b="0"/>
-              <wp:docPr id="818727706" name="" title=""/>
-              <wp:cNvGraphicFramePr>
-                <a:graphicFrameLocks noChangeAspect="1"/>
-              </wp:cNvGraphicFramePr>
-              <a:graphic>
-                <a:graphicData uri="http://schemas.openxmlformats.org/drawingml/2006/picture">
-                  <pic:pic>
-                    <pic:nvPicPr>
-                      <pic:cNvPr id="0" name=""/>
-                      <pic:cNvPicPr/>
-                    </pic:nvPicPr>
-                    <pic:blipFill>
-                      <a:blip r:embed="R51545d2ebef74b06">
-                        <a:extLst>
-                          <a:ext xmlns:a="http://schemas.openxmlformats.org/drawingml/2006/main" uri="{28A0092B-C50C-407E-A947-70E740481C1C}">
-                            <a14:useLocalDpi val="0"/>
-                          </a:ext>
-                        </a:extLst>
-                      </a:blip>
-                      <a:stretch>
-                        <a:fillRect/>
-                      </a:stretch>
-                    </pic:blipFill>
-                    <pic:spPr>
-                      <a:xfrm>
-                        <a:off x="0" y="0"/>
-                        <a:ext cx="3429000" cy="4572000"/>
-                      </a:xfrm>
-                      <a:prstGeom prst="rect">
-                        <a:avLst/>
-                      </a:prstGeom>
-                    </pic:spPr>
-                  </pic:pic>
-                </a:graphicData>
-              </a:graphic>
-            </wp:inline>
-          </w:drawing>
+          <w:pict w14:anchorId="513D9036">
+            <v:shapetype id="_x0000_t75" coordsize="21600,21600" o:spt="75" o:preferrelative="t" path="m@4@5l@4@11@9@11@9@5xe" filled="f" stroked="f">
+              <v:stroke joinstyle="miter"/>
+              <v:formulas>
+                <v:f eqn="if lineDrawn pixelLineWidth 0"/>
+                <v:f eqn="sum @0 1 0"/>
+                <v:f eqn="sum 0 0 @1"/>
+                <v:f eqn="prod @2 1 2"/>
+                <v:f eqn="prod @3 21600 pixelWidth"/>
+                <v:f eqn="prod @3 21600 pixelHeight"/>
+                <v:f eqn="sum @0 0 1"/>
+                <v:f eqn="prod @6 1 2"/>
+                <v:f eqn="prod @7 21600 pixelWidth"/>
+                <v:f eqn="sum @8 21600 0"/>
+                <v:f eqn="prod @7 21600 pixelHeight"/>
+                <v:f eqn="sum @10 21600 0"/>
+              </v:formulas>
+              <v:path o:extrusionok="f" gradientshapeok="t" o:connecttype="rect"/>
+              <o:lock v:ext="edit" aspectratio="t"/>
+            </v:shapetype>
+            <v:shape id="_x0000_i1027" type="#_x0000_t75" style="width:468pt;height:214.8pt">
+              <v:imagedata r:id="rId5" o:title="2-28-22-3"/>
+            </v:shape>
+          </w:pict>
         </w:r>
       </w:ins>
+      <w:bookmarkEnd w:id="2"/>
     </w:p>
     <w:sectPr>
-      <w:pgSz w:w="12240" w:h="15840" w:orient="portrait"/>
+      <w:pgSz w:w="12240" w:h="15840"/>
       <w:pgMar w:top="1440" w:right="1440" w:bottom="1440" w:left="1440" w:header="720" w:footer="720" w:gutter="0"/>
       <w:cols w:space="720"/>
       <w:docGrid w:linePitch="360"/>
@@ -131,12 +117,20 @@
 </w:document>
 </file>
 
+<file path=word/people.xml><?xml version="1.0" encoding="utf-8"?>
+<w15:people xmlns:wpc="http://schemas.microsoft.com/office/word/2010/wordprocessingCanvas" xmlns:cx="http://schemas.microsoft.com/office/drawing/2014/chartex" xmlns:cx1="http://schemas.microsoft.com/office/drawing/2015/9/8/chartex" xmlns:mc="http://schemas.openxmlformats.org/markup-compatibility/2006" xmlns:o="urn:schemas-microsoft-com:office:office" xmlns:r="http://schemas.openxmlformats.org/officeDocument/2006/relationships" xmlns:m="http://schemas.openxmlformats.org/officeDocument/2006/math" xmlns:v="urn:schemas-microsoft-com:vml" xmlns:wp14="http://schemas.microsoft.com/office/word/2010/wordprocessingDrawing" xmlns:wp="http://schemas.openxmlformats.org/drawingml/2006/wordprocessingDrawing" xmlns:w10="urn:schemas-microsoft-com:office:word" xmlns:w="http://schemas.openxmlformats.org/wordprocessingml/2006/main" xmlns:w14="http://schemas.microsoft.com/office/word/2010/wordml" xmlns:w15="http://schemas.microsoft.com/office/word/2012/wordml" xmlns:w16se="http://schemas.microsoft.com/office/word/2015/wordml/symex" xmlns:wpg="http://schemas.microsoft.com/office/word/2010/wordprocessingGroup" xmlns:wpi="http://schemas.microsoft.com/office/word/2010/wordprocessingInk" xmlns:wne="http://schemas.microsoft.com/office/word/2006/wordml" xmlns:wps="http://schemas.microsoft.com/office/word/2010/wordprocessingShape" mc:Ignorable="w14 w15 w16se wp14">
+  <w15:person w15:author="Test User">
+    <w15:presenceInfo w15:providerId="None" w15:userId="Test User"/>
+  </w15:person>
+</w15:people>
+</file>
+
 <file path=word/styles.xml><?xml version="1.0" encoding="utf-8"?>
-<w:styles xmlns:wp14="http://schemas.microsoft.com/office/word/2010/wordprocessingDrawing" xmlns:mc="http://schemas.openxmlformats.org/markup-compatibility/2006" xmlns:r="http://schemas.openxmlformats.org/officeDocument/2006/relationships" xmlns:w="http://schemas.openxmlformats.org/wordprocessingml/2006/main" xmlns:w14="http://schemas.microsoft.com/office/word/2010/wordml" xmlns:w15="http://schemas.microsoft.com/office/word/2012/wordml" mc:Ignorable="w14 w15 wp14">
+<w:styles xmlns:mc="http://schemas.openxmlformats.org/markup-compatibility/2006" xmlns:r="http://schemas.openxmlformats.org/officeDocument/2006/relationships" xmlns:w="http://schemas.openxmlformats.org/wordprocessingml/2006/main" xmlns:w14="http://schemas.microsoft.com/office/word/2010/wordml" xmlns:w15="http://schemas.microsoft.com/office/word/2012/wordml" xmlns:w16se="http://schemas.microsoft.com/office/word/2015/wordml/symex" mc:Ignorable="w14 w15 w16se">
   <w:docDefaults>
     <w:rPrDefault>
       <w:rPr>
-        <w:rFonts w:asciiTheme="minorHAnsi" w:hAnsiTheme="minorHAnsi" w:eastAsiaTheme="minorHAnsi" w:cstheme="minorBidi"/>
+        <w:rFonts w:asciiTheme="minorHAnsi" w:eastAsiaTheme="minorHAnsi" w:hAnsiTheme="minorHAnsi" w:cstheme="minorBidi"/>
         <w:sz w:val="22"/>
         <w:szCs w:val="22"/>
         <w:lang w:val="en-US" w:eastAsia="en-US" w:bidi="ar-SA"/>
@@ -151,14 +145,14 @@
   <w:latentStyles w:defLockedState="0" w:defUIPriority="99" w:defSemiHidden="0" w:defUnhideWhenUsed="0" w:defQFormat="0" w:count="371">
     <w:lsdException w:name="Normal" w:uiPriority="0" w:qFormat="1"/>
     <w:lsdException w:name="heading 1" w:uiPriority="9" w:qFormat="1"/>
-    <w:lsdException w:name="heading 2" w:uiPriority="9" w:semiHidden="1" w:unhideWhenUsed="1" w:qFormat="1"/>
-    <w:lsdException w:name="heading 3" w:uiPriority="9" w:semiHidden="1" w:unhideWhenUsed="1" w:qFormat="1"/>
-    <w:lsdException w:name="heading 4" w:uiPriority="9" w:semiHidden="1" w:unhideWhenUsed="1" w:qFormat="1"/>
-    <w:lsdException w:name="heading 5" w:uiPriority="9" w:semiHidden="1" w:unhideWhenUsed="1" w:qFormat="1"/>
-    <w:lsdException w:name="heading 6" w:uiPriority="9" w:semiHidden="1" w:unhideWhenUsed="1" w:qFormat="1"/>
-    <w:lsdException w:name="heading 7" w:uiPriority="9" w:semiHidden="1" w:unhideWhenUsed="1" w:qFormat="1"/>
-    <w:lsdException w:name="heading 8" w:uiPriority="9" w:semiHidden="1" w:unhideWhenUsed="1" w:qFormat="1"/>
-    <w:lsdException w:name="heading 9" w:uiPriority="9" w:semiHidden="1" w:unhideWhenUsed="1" w:qFormat="1"/>
+    <w:lsdException w:name="heading 2" w:semiHidden="1" w:uiPriority="9" w:unhideWhenUsed="1" w:qFormat="1"/>
+    <w:lsdException w:name="heading 3" w:semiHidden="1" w:uiPriority="9" w:unhideWhenUsed="1" w:qFormat="1"/>
+    <w:lsdException w:name="heading 4" w:semiHidden="1" w:uiPriority="9" w:unhideWhenUsed="1" w:qFormat="1"/>
+    <w:lsdException w:name="heading 5" w:semiHidden="1" w:uiPriority="9" w:unhideWhenUsed="1" w:qFormat="1"/>
+    <w:lsdException w:name="heading 6" w:semiHidden="1" w:uiPriority="9" w:unhideWhenUsed="1" w:qFormat="1"/>
+    <w:lsdException w:name="heading 7" w:semiHidden="1" w:uiPriority="9" w:unhideWhenUsed="1" w:qFormat="1"/>
+    <w:lsdException w:name="heading 8" w:semiHidden="1" w:uiPriority="9" w:unhideWhenUsed="1" w:qFormat="1"/>
+    <w:lsdException w:name="heading 9" w:semiHidden="1" w:uiPriority="9" w:unhideWhenUsed="1" w:qFormat="1"/>
     <w:lsdException w:name="index 1" w:semiHidden="1" w:unhideWhenUsed="1"/>
     <w:lsdException w:name="index 2" w:semiHidden="1" w:unhideWhenUsed="1"/>
     <w:lsdException w:name="index 3" w:semiHidden="1" w:unhideWhenUsed="1"/>
@@ -168,22 +162,22 @@
     <w:lsdException w:name="index 7" w:semiHidden="1" w:unhideWhenUsed="1"/>
     <w:lsdException w:name="index 8" w:semiHidden="1" w:unhideWhenUsed="1"/>
     <w:lsdException w:name="index 9" w:semiHidden="1" w:unhideWhenUsed="1"/>
-    <w:lsdException w:name="toc 1" w:uiPriority="39" w:semiHidden="1" w:unhideWhenUsed="1"/>
-    <w:lsdException w:name="toc 2" w:uiPriority="39" w:semiHidden="1" w:unhideWhenUsed="1"/>
-    <w:lsdException w:name="toc 3" w:uiPriority="39" w:semiHidden="1" w:unhideWhenUsed="1"/>
-    <w:lsdException w:name="toc 4" w:uiPriority="39" w:semiHidden="1" w:unhideWhenUsed="1"/>
-    <w:lsdException w:name="toc 5" w:uiPriority="39" w:semiHidden="1" w:unhideWhenUsed="1"/>
-    <w:lsdException w:name="toc 6" w:uiPriority="39" w:semiHidden="1" w:unhideWhenUsed="1"/>
-    <w:lsdException w:name="toc 7" w:uiPriority="39" w:semiHidden="1" w:unhideWhenUsed="1"/>
-    <w:lsdException w:name="toc 8" w:uiPriority="39" w:semiHidden="1" w:unhideWhenUsed="1"/>
-    <w:lsdException w:name="toc 9" w:uiPriority="39" w:semiHidden="1" w:unhideWhenUsed="1"/>
+    <w:lsdException w:name="toc 1" w:semiHidden="1" w:uiPriority="39" w:unhideWhenUsed="1"/>
+    <w:lsdException w:name="toc 2" w:semiHidden="1" w:uiPriority="39" w:unhideWhenUsed="1"/>
+    <w:lsdException w:name="toc 3" w:semiHidden="1" w:uiPriority="39" w:unhideWhenUsed="1"/>
+    <w:lsdException w:name="toc 4" w:semiHidden="1" w:uiPriority="39" w:unhideWhenUsed="1"/>
+    <w:lsdException w:name="toc 5" w:semiHidden="1" w:uiPriority="39" w:unhideWhenUsed="1"/>
+    <w:lsdException w:name="toc 6" w:semiHidden="1" w:uiPriority="39" w:unhideWhenUsed="1"/>
+    <w:lsdException w:name="toc 7" w:semiHidden="1" w:uiPriority="39" w:unhideWhenUsed="1"/>
+    <w:lsdException w:name="toc 8" w:semiHidden="1" w:uiPriority="39" w:unhideWhenUsed="1"/>
+    <w:lsdException w:name="toc 9" w:semiHidden="1" w:uiPriority="39" w:unhideWhenUsed="1"/>
     <w:lsdException w:name="Normal Indent" w:semiHidden="1" w:unhideWhenUsed="1"/>
     <w:lsdException w:name="footnote text" w:semiHidden="1" w:unhideWhenUsed="1"/>
     <w:lsdException w:name="annotation text" w:semiHidden="1" w:unhideWhenUsed="1"/>
     <w:lsdException w:name="header" w:semiHidden="1" w:unhideWhenUsed="1"/>
     <w:lsdException w:name="footer" w:semiHidden="1" w:unhideWhenUsed="1"/>
     <w:lsdException w:name="index heading" w:semiHidden="1" w:unhideWhenUsed="1"/>
-    <w:lsdException w:name="caption" w:uiPriority="35" w:semiHidden="1" w:unhideWhenUsed="1" w:qFormat="1"/>
+    <w:lsdException w:name="caption" w:semiHidden="1" w:uiPriority="35" w:unhideWhenUsed="1" w:qFormat="1"/>
     <w:lsdException w:name="table of figures" w:semiHidden="1" w:unhideWhenUsed="1"/>
     <w:lsdException w:name="envelope address" w:semiHidden="1" w:unhideWhenUsed="1"/>
     <w:lsdException w:name="envelope return" w:semiHidden="1" w:unhideWhenUsed="1"/>
@@ -214,7 +208,7 @@
     <w:lsdException w:name="Title" w:uiPriority="10" w:qFormat="1"/>
     <w:lsdException w:name="Closing" w:semiHidden="1" w:unhideWhenUsed="1"/>
     <w:lsdException w:name="Signature" w:semiHidden="1" w:unhideWhenUsed="1"/>
-    <w:lsdException w:name="Default Paragraph Font" w:uiPriority="1" w:semiHidden="1" w:unhideWhenUsed="1"/>
+    <w:lsdException w:name="Default Paragraph Font" w:semiHidden="1" w:uiPriority="1" w:unhideWhenUsed="1"/>
     <w:lsdException w:name="Body Text" w:semiHidden="1" w:unhideWhenUsed="1"/>
     <w:lsdException w:name="Body Text Indent" w:semiHidden="1" w:unhideWhenUsed="1"/>
     <w:lsdException w:name="List Continue" w:semiHidden="1" w:unhideWhenUsed="1"/>
@@ -414,8 +408,8 @@
     <w:lsdException w:name="Subtle Reference" w:uiPriority="31" w:qFormat="1"/>
     <w:lsdException w:name="Intense Reference" w:uiPriority="32" w:qFormat="1"/>
     <w:lsdException w:name="Book Title" w:uiPriority="33" w:qFormat="1"/>
-    <w:lsdException w:name="Bibliography" w:uiPriority="37" w:semiHidden="1" w:unhideWhenUsed="1"/>
-    <w:lsdException w:name="TOC Heading" w:uiPriority="39" w:semiHidden="1" w:unhideWhenUsed="1" w:qFormat="1"/>
+    <w:lsdException w:name="Bibliography" w:semiHidden="1" w:uiPriority="37" w:unhideWhenUsed="1"/>
+    <w:lsdException w:name="TOC Heading" w:semiHidden="1" w:uiPriority="39" w:unhideWhenUsed="1" w:qFormat="1"/>
     <w:lsdException w:name="Plain Table 1" w:uiPriority="41"/>
     <w:lsdException w:name="Plain Table 2" w:uiPriority="42"/>
     <w:lsdException w:name="Plain Table 3" w:uiPriority="43"/>
@@ -521,17 +515,17 @@
     <w:lsdException w:name="List Table 6 Colorful Accent 6" w:uiPriority="51"/>
     <w:lsdException w:name="List Table 7 Colorful Accent 6" w:uiPriority="52"/>
   </w:latentStyles>
-  <w:style w:type="paragraph" w:styleId="Normal" w:default="1">
+  <w:style w:type="paragraph" w:default="1" w:styleId="a">
     <w:name w:val="Normal"/>
     <w:qFormat/>
   </w:style>
-  <w:style w:type="character" w:styleId="DefaultParagraphFont" w:default="1">
+  <w:style w:type="character" w:default="1" w:styleId="a0">
     <w:name w:val="Default Paragraph Font"/>
     <w:uiPriority w:val="1"/>
     <w:semiHidden/>
     <w:unhideWhenUsed/>
   </w:style>
-  <w:style w:type="table" w:styleId="TableNormal" w:default="1">
+  <w:style w:type="table" w:default="1" w:styleId="a1">
     <w:name w:val="Normal Table"/>
     <w:uiPriority w:val="99"/>
     <w:semiHidden/>
@@ -546,11 +540,51 @@
       </w:tblCellMar>
     </w:tblPr>
   </w:style>
-  <w:style w:type="numbering" w:styleId="NoList" w:default="1">
+  <w:style w:type="numbering" w:default="1" w:styleId="a2">
     <w:name w:val="No List"/>
     <w:uiPriority w:val="99"/>
     <w:semiHidden/>
     <w:unhideWhenUsed/>
+  </w:style>
+  <w:style w:type="paragraph" w:styleId="a3">
+    <w:name w:val="Revision"/>
+    <w:hidden/>
+    <w:uiPriority w:val="99"/>
+    <w:semiHidden/>
+    <w:rsid w:val="00833C70"/>
+    <w:pPr>
+      <w:spacing w:after="0" w:line="240" w:lineRule="auto"/>
+    </w:pPr>
+  </w:style>
+  <w:style w:type="paragraph" w:styleId="a4">
+    <w:name w:val="Balloon Text"/>
+    <w:basedOn w:val="a"/>
+    <w:link w:val="a5"/>
+    <w:uiPriority w:val="99"/>
+    <w:semiHidden/>
+    <w:unhideWhenUsed/>
+    <w:rsid w:val="00833C70"/>
+    <w:pPr>
+      <w:spacing w:after="0" w:line="240" w:lineRule="auto"/>
+    </w:pPr>
+    <w:rPr>
+      <w:rFonts w:ascii="Segoe UI" w:hAnsi="Segoe UI" w:cs="Segoe UI"/>
+      <w:sz w:val="18"/>
+      <w:szCs w:val="18"/>
+    </w:rPr>
+  </w:style>
+  <w:style w:type="character" w:customStyle="1" w:styleId="a5">
+    <w:name w:val="Текст выноски Знак"/>
+    <w:basedOn w:val="a0"/>
+    <w:link w:val="a4"/>
+    <w:uiPriority w:val="99"/>
+    <w:semiHidden/>
+    <w:rsid w:val="00833C70"/>
+    <w:rPr>
+      <w:rFonts w:ascii="Segoe UI" w:hAnsi="Segoe UI" w:cs="Segoe UI"/>
+      <w:sz w:val="18"/>
+      <w:szCs w:val="18"/>
+    </w:rPr>
   </w:style>
 </w:styles>
 </file>

</xml_diff>